<commit_message>
Samenvatting boven het slot verplaatst
</commit_message>
<xml_diff>
--- a/documents/interview/vragenlijst_0.2.docx
+++ b/documents/interview/vragenlijst_0.2.docx
@@ -152,8 +152,6 @@
       <w:r>
         <w:t>D5:</w:t>
       </w:r>
-      <w:bookmarkStart w:id="0" w:name="_GoBack"/>
-      <w:bookmarkEnd w:id="0"/>
     </w:p>
     <w:p/>
     <w:p>
@@ -229,13 +227,87 @@
     <w:p/>
     <w:p>
       <w:r>
+        <w:t>V6: Wat voor content moet er op de website komen? Zijn er afbeeldingen, video’s, streams? Of is er alleen tekst?</w:t>
+      </w:r>
+    </w:p>
+    <w:p>
+      <w:r>
+        <w:t>A6:</w:t>
+      </w:r>
+    </w:p>
+    <w:p>
+      <w:pPr>
+        <w:pStyle w:val="Lijstalinea"/>
+        <w:numPr>
+          <w:ilvl w:val="0"/>
+          <w:numId w:val="3"/>
+        </w:numPr>
+      </w:pPr>
+      <w:r>
+        <w:t>Afbeeldingen:</w:t>
+      </w:r>
+    </w:p>
+    <w:p>
+      <w:pPr>
+        <w:pStyle w:val="Lijstalinea"/>
+        <w:numPr>
+          <w:ilvl w:val="0"/>
+          <w:numId w:val="3"/>
+        </w:numPr>
+      </w:pPr>
+      <w:r>
+        <w:t>Video’s</w:t>
+      </w:r>
+    </w:p>
+    <w:p>
+      <w:pPr>
+        <w:pStyle w:val="Lijstalinea"/>
+        <w:numPr>
+          <w:ilvl w:val="0"/>
+          <w:numId w:val="3"/>
+        </w:numPr>
+      </w:pPr>
+      <w:r>
+        <w:t>Streams:</w:t>
+      </w:r>
+    </w:p>
+    <w:p>
+      <w:pPr>
+        <w:pStyle w:val="Lijstalinea"/>
+        <w:numPr>
+          <w:ilvl w:val="0"/>
+          <w:numId w:val="3"/>
+        </w:numPr>
+      </w:pPr>
+      <w:r>
+        <w:t>Teksten:</w:t>
+      </w:r>
+    </w:p>
+    <w:p/>
+    <w:p>
+      <w:r>
+        <w:lastRenderedPageBreak/>
+        <w:t xml:space="preserve">V7: Moeten wij die content ergens vandaan halen, of krijgen wij dat van u? </w:t>
+      </w:r>
+    </w:p>
+    <w:p>
+      <w:r>
+        <w:t>A7:</w:t>
+      </w:r>
+    </w:p>
+    <w:p/>
+    <w:p>
+      <w:r>
         <w:t>V</w:t>
       </w:r>
       <w:r>
-        <w:t>6</w:t>
-      </w:r>
-      <w:r>
-        <w:t>: Wat voor content moet er op de website komen? Zijn er afbeeldingen, video’s, streams? Of is er alleen tekst?</w:t>
+        <w:t>8</w:t>
+      </w:r>
+      <w:r>
+        <w:t>:</w:t>
+      </w:r>
+      <w:r>
+        <w:t xml:space="preserve"> Heeft u een huisstijl in gedachten dat u terug wilt zien op de website?</w:t>
       </w:r>
     </w:p>
     <w:p>
@@ -243,174 +315,84 @@
         <w:t>A</w:t>
       </w:r>
       <w:r>
-        <w:t>6</w:t>
+        <w:t>8</w:t>
       </w:r>
       <w:r>
         <w:t>:</w:t>
       </w:r>
     </w:p>
-    <w:p>
-      <w:pPr>
-        <w:pStyle w:val="Lijstalinea"/>
-        <w:numPr>
-          <w:ilvl w:val="0"/>
-          <w:numId w:val="3"/>
-        </w:numPr>
-      </w:pPr>
-      <w:r>
-        <w:t>Afbeeldingen:</w:t>
-      </w:r>
-    </w:p>
-    <w:p>
-      <w:pPr>
-        <w:pStyle w:val="Lijstalinea"/>
-        <w:numPr>
-          <w:ilvl w:val="0"/>
-          <w:numId w:val="3"/>
-        </w:numPr>
-      </w:pPr>
-      <w:r>
-        <w:t>Video’s</w:t>
-      </w:r>
-    </w:p>
-    <w:p>
-      <w:pPr>
-        <w:pStyle w:val="Lijstalinea"/>
-        <w:numPr>
-          <w:ilvl w:val="0"/>
-          <w:numId w:val="3"/>
-        </w:numPr>
-      </w:pPr>
-      <w:r>
-        <w:t>Streams:</w:t>
-      </w:r>
-    </w:p>
-    <w:p>
-      <w:pPr>
-        <w:pStyle w:val="Lijstalinea"/>
-        <w:numPr>
-          <w:ilvl w:val="0"/>
-          <w:numId w:val="3"/>
-        </w:numPr>
-      </w:pPr>
-      <w:r>
-        <w:t>Teksten:</w:t>
-      </w:r>
-    </w:p>
     <w:p/>
     <w:p>
       <w:r>
-        <w:lastRenderedPageBreak/>
-        <w:t>V</w:t>
-      </w:r>
-      <w:r>
-        <w:t>7</w:t>
-      </w:r>
-      <w:r>
-        <w:t xml:space="preserve">: Moeten wij die content ergens vandaan halen, of krijgen wij dat van u? </w:t>
-      </w:r>
-    </w:p>
-    <w:p>
-      <w:r>
-        <w:t>A</w:t>
-      </w:r>
-      <w:r>
-        <w:t>7</w:t>
-      </w:r>
-      <w:r>
-        <w:t>:</w:t>
+        <w:t xml:space="preserve">V9: Wat voor soort uitstraling moet de website geven aan bezoekers? </w:t>
+      </w:r>
+    </w:p>
+    <w:p>
+      <w:r>
+        <w:t>A9:</w:t>
       </w:r>
     </w:p>
     <w:p/>
     <w:p>
       <w:r>
-        <w:t>V</w:t>
-      </w:r>
-      <w:r>
-        <w:t>8</w:t>
-      </w:r>
-      <w:r>
-        <w:t>:</w:t>
-      </w:r>
-      <w:r>
-        <w:t xml:space="preserve"> Heeft u een huisstijl in gedachten dat u terug wilt zien op de website?</w:t>
-      </w:r>
-    </w:p>
-    <w:p>
-      <w:r>
-        <w:t>A</w:t>
-      </w:r>
-      <w:r>
-        <w:t>8</w:t>
-      </w:r>
-      <w:r>
-        <w:t>:</w:t>
+        <w:t>V10: Heeft u al een logo voor de nieuwe website?</w:t>
+      </w:r>
+    </w:p>
+    <w:p>
+      <w:r>
+        <w:t>A10:</w:t>
       </w:r>
     </w:p>
     <w:p/>
     <w:p>
       <w:r>
-        <w:t xml:space="preserve">V9: Wat voor soort uitstraling moet de website geven aan bezoekers? </w:t>
-      </w:r>
-    </w:p>
-    <w:p>
-      <w:r>
-        <w:t>A9:</w:t>
+        <w:t>V11: Heeft u een voorkeur voor fonts en lettertype?</w:t>
+      </w:r>
+    </w:p>
+    <w:p>
+      <w:r>
+        <w:t>A11:</w:t>
+      </w:r>
+      <w:r>
+        <w:t xml:space="preserve"> </w:t>
+      </w:r>
+    </w:p>
+    <w:p>
+      <w:pPr>
+        <w:pStyle w:val="Lijstalinea"/>
+        <w:numPr>
+          <w:ilvl w:val="0"/>
+          <w:numId w:val="2"/>
+        </w:numPr>
+      </w:pPr>
+      <w:r>
+        <w:t>Fonts:</w:t>
+      </w:r>
+    </w:p>
+    <w:p>
+      <w:pPr>
+        <w:pStyle w:val="Lijstalinea"/>
+        <w:numPr>
+          <w:ilvl w:val="0"/>
+          <w:numId w:val="2"/>
+        </w:numPr>
+      </w:pPr>
+      <w:r>
+        <w:t>Lettertype:</w:t>
       </w:r>
     </w:p>
     <w:p/>
     <w:p>
       <w:r>
-        <w:t>V10: Heeft u al een logo voor de nieuwe website?</w:t>
-      </w:r>
-    </w:p>
-    <w:p>
-      <w:r>
-        <w:t>A10:</w:t>
-      </w:r>
-    </w:p>
-    <w:p/>
-    <w:p>
-      <w:r>
-        <w:t>V11: Heeft u een voorkeur voor fonts en lettertype?</w:t>
-      </w:r>
-    </w:p>
-    <w:p>
-      <w:r>
-        <w:t>A11:</w:t>
-      </w:r>
-      <w:r>
-        <w:t xml:space="preserve"> </w:t>
-      </w:r>
-    </w:p>
-    <w:p>
-      <w:pPr>
-        <w:pStyle w:val="Lijstalinea"/>
-        <w:numPr>
-          <w:ilvl w:val="0"/>
-          <w:numId w:val="2"/>
-        </w:numPr>
-      </w:pPr>
-      <w:r>
-        <w:t>Fonts:</w:t>
-      </w:r>
-    </w:p>
-    <w:p>
-      <w:pPr>
-        <w:pStyle w:val="Lijstalinea"/>
-        <w:numPr>
-          <w:ilvl w:val="0"/>
-          <w:numId w:val="2"/>
-        </w:numPr>
-      </w:pPr>
-      <w:r>
-        <w:t>Lettertype:</w:t>
-      </w:r>
-    </w:p>
-    <w:p/>
-    <w:p>
-      <w:r>
-        <w:t xml:space="preserve">V12: Wat voor soort gebruikers moeten er komen? (normale bezoekers, leden, </w:t>
+        <w:t>V12: Wat voor soort gebruikers moeten er komen? (</w:t>
+      </w:r>
+      <w:proofErr w:type="gramStart"/>
+      <w:r>
+        <w:t>normale</w:t>
+      </w:r>
+      <w:proofErr w:type="gramEnd"/>
+      <w:r>
+        <w:t xml:space="preserve"> bezoekers, leden, </w:t>
       </w:r>
       <w:r>
         <w:t>beheerders, administrators</w:t>
@@ -637,34 +619,10 @@
         <w:rPr>
           <w:b/>
         </w:rPr>
-        <w:t>Slot</w:t>
-      </w:r>
-      <w:r>
-        <w:rPr>
-          <w:b/>
-        </w:rPr>
-        <w:tab/>
-      </w:r>
-    </w:p>
-    <w:p>
-      <w:pPr>
-        <w:tabs>
-          <w:tab w:val="left" w:pos="1008"/>
-        </w:tabs>
-      </w:pPr>
-      <w:r>
-        <w:t>V1: Heeft u nog vragen of opmerkingen?</w:t>
-      </w:r>
-    </w:p>
-    <w:p>
-      <w:pPr>
-        <w:tabs>
-          <w:tab w:val="left" w:pos="1008"/>
-        </w:tabs>
-      </w:pPr>
-      <w:r>
-        <w:t xml:space="preserve">A1: </w:t>
-      </w:r>
+        <w:t>Samenvatten</w:t>
+      </w:r>
+      <w:bookmarkStart w:id="0" w:name="_GoBack"/>
+      <w:bookmarkEnd w:id="0"/>
     </w:p>
     <w:p>
       <w:pPr>
@@ -686,7 +644,33 @@
         <w:rPr>
           <w:b/>
         </w:rPr>
-        <w:t>Samenvatten</w:t>
+        <w:t>Slot</w:t>
+      </w:r>
+      <w:r>
+        <w:rPr>
+          <w:b/>
+        </w:rPr>
+        <w:tab/>
+      </w:r>
+    </w:p>
+    <w:p>
+      <w:pPr>
+        <w:tabs>
+          <w:tab w:val="left" w:pos="1008"/>
+        </w:tabs>
+      </w:pPr>
+      <w:r>
+        <w:t>V1: Heeft u nog vragen of opmerkingen?</w:t>
+      </w:r>
+    </w:p>
+    <w:p>
+      <w:pPr>
+        <w:tabs>
+          <w:tab w:val="left" w:pos="1008"/>
+        </w:tabs>
+      </w:pPr>
+      <w:r>
+        <w:t xml:space="preserve">A1: </w:t>
       </w:r>
     </w:p>
     <w:p/>

</xml_diff>